<commit_message>
updated deliverables and readMe
</commit_message>
<xml_diff>
--- a/Deliverables.docx
+++ b/Deliverables.docx
@@ -35,22 +35,51 @@
         <w:rPr>
           <w:i/>
         </w:rPr>
-        <w:t>dotnet new webapp -o aspnetcoreapp</w:t>
-      </w:r>
+        <w:t xml:space="preserve">dotnet new </w:t>
+      </w:r>
+      <w:proofErr w:type="spellStart"/>
+      <w:r>
+        <w:rPr>
+          <w:i/>
+        </w:rPr>
+        <w:t>webapp</w:t>
+      </w:r>
+      <w:proofErr w:type="spellEnd"/>
+      <w:r>
+        <w:rPr>
+          <w:i/>
+        </w:rPr>
+        <w:t xml:space="preserve"> -o </w:t>
+      </w:r>
+      <w:proofErr w:type="spellStart"/>
+      <w:r>
+        <w:rPr>
+          <w:i/>
+        </w:rPr>
+        <w:t>aspnetcoreapp</w:t>
+      </w:r>
+      <w:proofErr w:type="spellEnd"/>
       <w:r>
         <w:t>”. I deleted most of what I didn’t need from the default packages and implemented the rest by modifying “</w:t>
       </w:r>
+      <w:proofErr w:type="spellStart"/>
       <w:r>
         <w:t>Index.cshtml</w:t>
       </w:r>
+      <w:proofErr w:type="spellEnd"/>
       <w:r>
         <w:t>” and “</w:t>
       </w:r>
+      <w:proofErr w:type="spellStart"/>
       <w:r>
         <w:t>Index.cshtml</w:t>
       </w:r>
       <w:r>
-        <w:t xml:space="preserve">.cs” under the “Pages” directory. I chose to do this for a couple of reasons, but it boiled down to </w:t>
+        <w:t>.cs</w:t>
+      </w:r>
+      <w:proofErr w:type="spellEnd"/>
+      <w:r>
+        <w:t xml:space="preserve">” under the “Pages” directory. I chose to do this for a couple of reasons, but it boiled down to </w:t>
       </w:r>
       <w:r>
         <w:t xml:space="preserve">it being the first </w:t>
@@ -81,29 +110,46 @@
       <w:r>
         <w:t>“</w:t>
       </w:r>
+      <w:proofErr w:type="spellStart"/>
       <w:r>
         <w:t>Index.cshtml</w:t>
       </w:r>
+      <w:proofErr w:type="spellEnd"/>
       <w:r>
         <w:t>” and “</w:t>
       </w:r>
+      <w:proofErr w:type="spellStart"/>
       <w:r>
         <w:t>Index.cshtml</w:t>
       </w:r>
       <w:r>
         <w:t>.cs</w:t>
       </w:r>
-      <w:r>
-        <w:t xml:space="preserve">” do were not put together haphazardly; it is within these two files I established my design of the site. The design I chose here was to section a selected page’s content into categories such that the scraping process was supplemented by knowing exactly what I was looking for in its html. “OnGet()” (located in </w:t>
+      <w:proofErr w:type="spellEnd"/>
+      <w:r>
+        <w:t>” do were not put together haphazardly; it is within these two files I established my design of the site. The design I chose here was to section a selected page’s content into categories such that the scraping process was supplemented by knowing exactly what I was looking for in its html. “</w:t>
+      </w:r>
+      <w:proofErr w:type="spellStart"/>
+      <w:r>
+        <w:t>OnGet</w:t>
+      </w:r>
+      <w:proofErr w:type="spellEnd"/>
+      <w:r>
+        <w:t xml:space="preserve">()” (located in </w:t>
       </w:r>
       <w:r>
         <w:t>“</w:t>
       </w:r>
+      <w:proofErr w:type="spellStart"/>
       <w:r>
         <w:t>Index.cshtml</w:t>
       </w:r>
       <w:r>
-        <w:t>.cs”</w:t>
+        <w:t>.cs</w:t>
+      </w:r>
+      <w:proofErr w:type="spellEnd"/>
+      <w:r>
+        <w:t>”</w:t>
       </w:r>
       <w:r>
         <w:t>) is the</w:t>
@@ -129,9 +175,11 @@
       <w:r>
         <w:t>“</w:t>
       </w:r>
+      <w:proofErr w:type="spellStart"/>
       <w:r>
         <w:t>Index.cshtml</w:t>
       </w:r>
+      <w:proofErr w:type="spellEnd"/>
       <w:r>
         <w:t>”</w:t>
       </w:r>
@@ -144,7 +192,32 @@
     </w:p>
     <w:p>
       <w:r>
-        <w:t>In order to ensure no project was repeated within a round I stored a mapping from project URL to whether it’s been viewed already within a json file. I chose this because the web app is hosted on the local host there is no need to differentiate between users and thus all the data pertaining to whether a user has seen a file or not can be kept on the local host’s machine. If this mapping had to be sustained across multiple users then I would have used SQL to store and retrieve data.</w:t>
+        <w:t xml:space="preserve">In order to ensure no project was repeated within a round I stored a mapping from project URL to whether it’s been viewed already within a </w:t>
+      </w:r>
+      <w:proofErr w:type="spellStart"/>
+      <w:r>
+        <w:t>json</w:t>
+      </w:r>
+      <w:proofErr w:type="spellEnd"/>
+      <w:r>
+        <w:t xml:space="preserve"> file. I chose this because the web app is hosted on the local host there is no need to differentiate between users and thus all the data pertaining to whether a user has seen a file or not can be kept on the local host’s machine. If this mapping had to be sustained across multiple users then I would have used SQL to store and retrieve data.</w:t>
+      </w:r>
+    </w:p>
+    <w:p/>
+    <w:p>
+      <w:r>
+        <w:t xml:space="preserve">2) </w:t>
+      </w:r>
+      <w:hyperlink r:id="rId5" w:history="1">
+        <w:r>
+          <w:rPr>
+            <w:rStyle w:val="Hyperlink"/>
+          </w:rPr>
+          <w:t>https://github.com/Bleggaman/MadeWithUnityShowCase</w:t>
+        </w:r>
+      </w:hyperlink>
+      <w:r>
+        <w:t xml:space="preserve"> </w:t>
       </w:r>
     </w:p>
     <w:p/>
@@ -162,7 +235,15 @@
         </w:numPr>
       </w:pPr>
       <w:r>
-        <w:t xml:space="preserve">Parsing the json file produces both a mapping from project URL to whether it’s been visited within the current round and a list of projects that haven’t been visited yet. To ensure a </w:t>
+        <w:t xml:space="preserve">Parsing the </w:t>
+      </w:r>
+      <w:proofErr w:type="spellStart"/>
+      <w:r>
+        <w:t>json</w:t>
+      </w:r>
+      <w:proofErr w:type="spellEnd"/>
+      <w:r>
+        <w:t xml:space="preserve"> file produces both a mapping from project URL to whether it’s been visited within the current round and a list of projects that haven’t been visited yet. To ensure a </w:t>
       </w:r>
       <w:r>
         <w:t>different project must be rendered every time the page is refreshed</w:t>
@@ -180,7 +261,15 @@
         </w:numPr>
       </w:pPr>
       <w:r>
-        <w:t>The list is derived from all projects in a mapping marked as unvisited. Once a project is selected, the json file is updated. The only way a project can be rendered is if its marked as unvisited. The only way a project marked visited can be rendered again is if the derived list is empty, at which point all projects in the mapping are reverted to unvisited and a new project is selected.</w:t>
+        <w:t xml:space="preserve">The list is derived from all projects in a mapping marked as unvisited. Once a project is selected, the </w:t>
+      </w:r>
+      <w:proofErr w:type="spellStart"/>
+      <w:r>
+        <w:t>json</w:t>
+      </w:r>
+      <w:proofErr w:type="spellEnd"/>
+      <w:r>
+        <w:t xml:space="preserve"> file is updated. The only way a project can be rendered is if its marked as unvisited. The only way a project marked visited can be rendered again is if the derived list is empty, at which point all projects in the mapping are reverted to unvisited and a new project is selected.</w:t>
       </w:r>
     </w:p>
     <w:p>
@@ -203,18 +292,30 @@
       <w:r>
         <w:t>. “</w:t>
       </w:r>
+      <w:proofErr w:type="spellStart"/>
       <w:r>
         <w:t>Index.cshtml</w:t>
       </w:r>
+      <w:proofErr w:type="spellEnd"/>
       <w:r>
         <w:t>” itself is somewhat bare</w:t>
       </w:r>
       <w:r>
-        <w:t xml:space="preserve">; there are just five divs and they only display information stored in the fields of the </w:t>
-      </w:r>
+        <w:t xml:space="preserve">; there are just five </w:t>
+      </w:r>
+      <w:proofErr w:type="spellStart"/>
+      <w:r>
+        <w:t>divs</w:t>
+      </w:r>
+      <w:proofErr w:type="spellEnd"/>
+      <w:r>
+        <w:t xml:space="preserve"> and they only display information stored in the fields of the </w:t>
+      </w:r>
+      <w:proofErr w:type="spellStart"/>
       <w:r>
         <w:t>c#</w:t>
       </w:r>
+      <w:proofErr w:type="spellEnd"/>
       <w:r>
         <w:t xml:space="preserve"> script which are filled exclusively with information retrieved from the selected project’s page.</w:t>
       </w:r>
@@ -230,13 +331,15 @@
       <w:r>
         <w:t xml:space="preserve">The </w:t>
       </w:r>
+      <w:proofErr w:type="spellStart"/>
       <w:r>
         <w:t>c#</w:t>
       </w:r>
+      <w:proofErr w:type="spellEnd"/>
       <w:r>
         <w:t xml:space="preserve"> script only loads information given from </w:t>
       </w:r>
-      <w:hyperlink r:id="rId5" w:history="1">
+      <w:hyperlink r:id="rId6" w:history="1">
         <w:r>
           <w:rPr>
             <w:rStyle w:val="Hyperlink"/>
@@ -248,7 +351,15 @@
         <w:t xml:space="preserve"> (the minimum). </w:t>
       </w:r>
       <w:r>
-        <w:t>Parsing json is O(n), where n is the number of sites. Parsing HTML is O(m), where m is the number of html nodes in the body of the selected project’s page.</w:t>
+        <w:t xml:space="preserve">Parsing </w:t>
+      </w:r>
+      <w:proofErr w:type="spellStart"/>
+      <w:r>
+        <w:t>json</w:t>
+      </w:r>
+      <w:proofErr w:type="spellEnd"/>
+      <w:r>
+        <w:t xml:space="preserve"> is O(n), where n is the number of sites. Parsing HTML is O(m), where m is the number of html nodes in the body of the selected project’s page.</w:t>
       </w:r>
     </w:p>
     <w:p>
@@ -268,7 +379,6 @@
     <w:p/>
     <w:p>
       <w:r>
-        <w:lastRenderedPageBreak/>
         <w:t>4) This design could be improved in a number of ways:</w:t>
       </w:r>
     </w:p>
@@ -293,7 +403,15 @@
         </w:numPr>
       </w:pPr>
       <w:r>
-        <w:t>SQL might be more performant than parsing json.</w:t>
+        <w:t xml:space="preserve">SQL might be more performant than parsing </w:t>
+      </w:r>
+      <w:proofErr w:type="spellStart"/>
+      <w:r>
+        <w:t>json</w:t>
+      </w:r>
+      <w:proofErr w:type="spellEnd"/>
+      <w:r>
+        <w:t>.</w:t>
       </w:r>
     </w:p>
     <w:p>
@@ -317,7 +435,15 @@
         </w:numPr>
       </w:pPr>
       <w:r>
-        <w:t>Videos from vimeo don’t have thumbnails</w:t>
+        <w:t xml:space="preserve">Videos from </w:t>
+      </w:r>
+      <w:proofErr w:type="spellStart"/>
+      <w:r>
+        <w:t>vimeo</w:t>
+      </w:r>
+      <w:proofErr w:type="spellEnd"/>
+      <w:r>
+        <w:t xml:space="preserve"> don’t have thumbnails</w:t>
       </w:r>
     </w:p>
     <w:p>
@@ -344,12 +470,7 @@
         <w:t xml:space="preserve">There is a </w:t>
       </w:r>
       <w:r>
-        <w:t>1/484 chance that the same project be displayed twice if it is the last project of the previous round and the first project of the next round. Having a store that holds the last project used would avoid this a</w:t>
-      </w:r>
-      <w:bookmarkStart w:id="0" w:name="_GoBack"/>
-      <w:bookmarkEnd w:id="0"/>
-      <w:r>
-        <w:t>ll together, but I didn’t realize this until an hour before submission…</w:t>
+        <w:t>1/484 chance that the same project be displayed twice if it is the last project of the previous round and the first project of the next round. Having a store that holds the last project used would avoid this all together, but I didn’t realize this until an hour before submission…</w:t>
       </w:r>
     </w:p>
     <w:p>
@@ -361,7 +482,32 @@
         </w:numPr>
       </w:pPr>
       <w:r>
-        <w:t>Functionally, this project is correct. Visually, this project is bad. A custom CSS file that would make the app look a lot better.</w:t>
+        <w:t>Functionally, this project is correct. Visually, this project is bad. A custom CSS file that would make the app look a lot bett</w:t>
+      </w:r>
+      <w:bookmarkStart w:id="0" w:name="_GoBack"/>
+      <w:bookmarkEnd w:id="0"/>
+      <w:r>
+        <w:t>er.</w:t>
+      </w:r>
+    </w:p>
+    <w:p>
+      <w:pPr>
+        <w:pStyle w:val="ListParagraph"/>
+        <w:numPr>
+          <w:ilvl w:val="0"/>
+          <w:numId w:val="2"/>
+        </w:numPr>
+      </w:pPr>
+      <w:r>
+        <w:t xml:space="preserve">Testing only occurred on </w:t>
+      </w:r>
+      <w:proofErr w:type="spellStart"/>
+      <w:r>
+        <w:t>OsX</w:t>
+      </w:r>
+      <w:proofErr w:type="spellEnd"/>
+      <w:r>
+        <w:t>. It would have been better to run it on multiple operating systems to make sure the readme works.</w:t>
       </w:r>
     </w:p>
     <w:p>

</xml_diff>